<commit_message>
minor adjustments for future compatibility
</commit_message>
<xml_diff>
--- a/doc/draft.docx
+++ b/doc/draft.docx
@@ -16,23 +16,21 @@
         </w:rPr>
         <w:t xml:space="preserve">　</w:t>
       </w:r>
-      <w:bookmarkStart w:id="0" w:name="_GoBack"/>
-      <w:bookmarkEnd w:id="0"/>
     </w:p>
     <w:tbl>
       <w:tblPr>
         <w:tblStyle w:val="af9"/>
-        <w:tblW w:w="0" w:type="auto"/>
+        <w:tblW w:w="9072" w:type="dxa"/>
         <w:tblLook w:val="04A0" w:firstRow="1" w:lastRow="0" w:firstColumn="1" w:lastColumn="0" w:noHBand="0" w:noVBand="1"/>
       </w:tblPr>
       <w:tblGrid>
-        <w:gridCol w:w="5524"/>
-        <w:gridCol w:w="3537"/>
+        <w:gridCol w:w="5387"/>
+        <w:gridCol w:w="3685"/>
       </w:tblGrid>
       <w:tr>
         <w:tc>
           <w:tcPr>
-            <w:tcW w:w="5524" w:type="dxa"/>
+            <w:tcW w:w="5387" w:type="dxa"/>
             <w:tcBorders>
               <w:top w:val="nil"/>
               <w:left w:val="nil"/>
@@ -95,7 +93,7 @@
         </w:tc>
         <w:tc>
           <w:tcPr>
-            <w:tcW w:w="3537" w:type="dxa"/>
+            <w:tcW w:w="3685" w:type="dxa"/>
             <w:tcBorders>
               <w:top w:val="nil"/>
               <w:left w:val="nil"/>
@@ -141,22 +139,24 @@
               <w:t>«ARCHIVE_CODE»</w:t>
             </w:r>
             <w:r>
+              <w:rPr>
+                <w:noProof/>
+              </w:rPr>
               <w:fldChar w:fldCharType="end"/>
             </w:r>
+            <w:bookmarkStart w:id="0" w:name="_GoBack"/>
+            <w:bookmarkEnd w:id="0"/>
           </w:p>
           <w:p>
             <w:pPr>
               <w:pStyle w:val="af0"/>
               <w:framePr w:w="0" w:hRule="auto" w:vSpace="0" w:wrap="auto" w:vAnchor="margin" w:hAnchor="text" w:xAlign="left" w:yAlign="inline" w:anchorLock="0"/>
               <w:jc w:val="both"/>
+            </w:pPr>
+            <w:r>
               <w:rPr>
                 <w:rFonts w:hint="eastAsia"/>
               </w:rPr>
-            </w:pPr>
-            <w:r>
-              <w:rPr>
-                <w:rFonts w:hint="eastAsia"/>
-              </w:rPr>
               <w:t>保存年限：</w:t>
             </w:r>
             <w:r>
@@ -175,6 +175,9 @@
               <w:t>«ARCHIVE_YEARS»</w:t>
             </w:r>
             <w:r>
+              <w:rPr>
+                <w:noProof/>
+              </w:rPr>
               <w:fldChar w:fldCharType="end"/>
             </w:r>
           </w:p>
@@ -219,12 +222,31 @@
         <w:rPr>
           <w:rFonts w:hint="eastAsia"/>
         </w:rPr>
-        <w:t>令（稿）</w:t>
+        <w:t>令</w:t>
+      </w:r>
+      <w:r>
+        <w:fldChar w:fldCharType="begin"/>
+      </w:r>
+      <w:r>
+        <w:instrText xml:space="preserve"> MERGEFIELD  DRAFT </w:instrText>
+      </w:r>
+      <w:r>
+        <w:fldChar w:fldCharType="separate"/>
+      </w:r>
+      <w:r>
+        <w:rPr>
+          <w:noProof/>
+        </w:rPr>
+        <w:t>«DRAFT»</w:t>
+      </w:r>
+      <w:r>
+        <w:fldChar w:fldCharType="end"/>
       </w:r>
     </w:p>
     <w:p>
       <w:pPr>
         <w:pStyle w:val="a5"/>
+        <w:spacing w:line="280" w:lineRule="exact"/>
         <w:ind w:firstLineChars="3071" w:firstLine="5518"/>
         <w:jc w:val="both"/>
         <w:rPr>
@@ -309,6 +331,7 @@
     <w:p>
       <w:pPr>
         <w:pStyle w:val="a5"/>
+        <w:spacing w:line="280" w:lineRule="exact"/>
         <w:ind w:firstLineChars="3071" w:firstLine="5518"/>
         <w:jc w:val="both"/>
         <w:rPr>
@@ -409,10 +432,22 @@
         <w:t>受文者：</w:t>
       </w:r>
       <w:r>
-        <w:rPr>
-          <w:rFonts w:hint="eastAsia"/>
-        </w:rPr>
-        <w:t>如正本</w:t>
+        <w:fldChar w:fldCharType="begin"/>
+      </w:r>
+      <w:r>
+        <w:instrText xml:space="preserve"> MERGEFIELD  RECIPIENT </w:instrText>
+      </w:r>
+      <w:r>
+        <w:fldChar w:fldCharType="separate"/>
+      </w:r>
+      <w:r>
+        <w:rPr>
+          <w:noProof/>
+        </w:rPr>
+        <w:t>«RECIPIENT»</w:t>
+      </w:r>
+      <w:r>
+        <w:fldChar w:fldCharType="end"/>
       </w:r>
     </w:p>
     <w:p>
@@ -548,6 +583,9 @@
         <w:t>«REPRESENTATION»</w:t>
       </w:r>
       <w:r>
+        <w:rPr>
+          <w:noProof/>
+        </w:rPr>
         <w:fldChar w:fldCharType="end"/>
       </w:r>
       <w:r>
@@ -1202,22 +1240,22 @@
         <w:pStyle w:val="af1"/>
       </w:pPr>
       <w:r>
-        <w:rPr>
-          <w:rFonts w:hint="eastAsia"/>
-        </w:rPr>
-        <w:t>大隊長</w:t>
-      </w:r>
-      <w:r>
-        <w:rPr>
-          <w:rFonts w:hint="eastAsia"/>
-        </w:rPr>
-        <w:t xml:space="preserve"> </w:t>
-      </w:r>
-      <w:r>
-        <w:rPr>
-          <w:rFonts w:hint="eastAsia"/>
-        </w:rPr>
-        <w:t>李ＯＯ</w:t>
+        <w:fldChar w:fldCharType="begin"/>
+      </w:r>
+      <w:r>
+        <w:instrText xml:space="preserve"> MERGEFIELD  FOOTER_0 </w:instrText>
+      </w:r>
+      <w:r>
+        <w:fldChar w:fldCharType="separate"/>
+      </w:r>
+      <w:r>
+        <w:rPr>
+          <w:noProof/>
+        </w:rPr>
+        <w:t>«FOOTER_0»</w:t>
+      </w:r>
+      <w:r>
+        <w:fldChar w:fldCharType="end"/>
       </w:r>
     </w:p>
     <w:tbl>
@@ -1263,7 +1301,7 @@
               <w:rPr>
                 <w:rFonts w:ascii="標楷體" w:hAnsi="標楷體"/>
               </w:rPr>
-              <w:instrText xml:space="preserve"> MERGEFIELD  FOOTER_0 </w:instrText>
+              <w:instrText xml:space="preserve"> MERGEFIELD  FOOTER_10 </w:instrText>
             </w:r>
             <w:r>
               <w:rPr>
@@ -1276,7 +1314,7 @@
                 <w:rFonts w:ascii="標楷體" w:hAnsi="標楷體"/>
                 <w:noProof/>
               </w:rPr>
-              <w:t>«FOOTER_0»</w:t>
+              <w:t>«FOOTER_10»</w:t>
             </w:r>
             <w:r>
               <w:rPr>
@@ -1313,7 +1351,7 @@
               <w:rPr>
                 <w:rFonts w:ascii="標楷體" w:hAnsi="標楷體"/>
               </w:rPr>
-              <w:instrText xml:space="preserve"> MERGEFIELD  FOOTER_1 </w:instrText>
+              <w:instrText xml:space="preserve"> MERGEFIELD  FOOTER_11 </w:instrText>
             </w:r>
             <w:r>
               <w:rPr>
@@ -1326,7 +1364,7 @@
                 <w:rFonts w:ascii="標楷體" w:hAnsi="標楷體"/>
                 <w:noProof/>
               </w:rPr>
-              <w:t>«FOOTER_1»</w:t>
+              <w:t>«FOOTER_11»</w:t>
             </w:r>
             <w:r>
               <w:rPr>
@@ -1363,7 +1401,7 @@
               <w:rPr>
                 <w:rFonts w:ascii="標楷體" w:hAnsi="標楷體"/>
               </w:rPr>
-              <w:instrText xml:space="preserve"> MERGEFIELD  FOOTER_2 </w:instrText>
+              <w:instrText xml:space="preserve"> MERGEFIELD  FOOTER_12 </w:instrText>
             </w:r>
             <w:r>
               <w:rPr>
@@ -1376,7 +1414,7 @@
                 <w:rFonts w:ascii="標楷體" w:hAnsi="標楷體"/>
                 <w:noProof/>
               </w:rPr>
-              <w:t>«FOOTER_2»</w:t>
+              <w:t>«FOOTER_12»</w:t>
             </w:r>
             <w:r>
               <w:rPr>
@@ -1592,7 +1630,6 @@
       <w:pStyle w:val="af2"/>
       <w:ind w:leftChars="2625" w:left="5660"/>
       <w:rPr>
-        <w:rFonts w:hint="eastAsia"/>
         <w:noProof/>
         <w:sz w:val="12"/>
         <w:szCs w:val="12"/>
@@ -2015,7 +2052,6 @@
       <w:pStyle w:val="af2"/>
       <w:ind w:leftChars="2625" w:left="5660"/>
       <w:rPr>
-        <w:rFonts w:hint="eastAsia"/>
         <w:sz w:val="12"/>
         <w:szCs w:val="12"/>
       </w:rPr>
@@ -3248,7 +3284,7 @@
 </file>
 
 <file path=customXml/itemProps1.xml><?xml version="1.0" encoding="utf-8"?>
-<ds:datastoreItem xmlns:ds="http://schemas.openxmlformats.org/officeDocument/2006/customXml" ds:itemID="{A5B193D4-FEE0-4B4D-BF94-D207B2B7B409}">
+<ds:datastoreItem xmlns:ds="http://schemas.openxmlformats.org/officeDocument/2006/customXml" ds:itemID="{FA4923F2-4989-469A-BEE4-FA7252107C8B}">
   <ds:schemaRefs>
     <ds:schemaRef ds:uri="http://schemas.openxmlformats.org/officeDocument/2006/bibliography"/>
   </ds:schemaRefs>

</xml_diff>